<commit_message>
a_star and DWA path planning implementation & output images & 文档改变
</commit_message>
<xml_diff>
--- a/lib_files/智能机器人系统  课程报告1.docx
+++ b/lib_files/智能机器人系统  课程报告1.docx
@@ -456,13 +456,582 @@
         <w:t>目录</w:t>
       </w:r>
     </w:p>
+    <w:sdt>
+      <w:sdtPr>
+        <w:rPr>
+          <w:rFonts w:ascii="宋体" w:hAnsi="宋体" w:eastAsia="宋体" w:cstheme="minorBidi"/>
+          <w:kern w:val="2"/>
+          <w:sz w:val="21"/>
+          <w:szCs w:val="24"/>
+          <w:lang w:val="en-US" w:eastAsia="zh-CN" w:bidi="ar-SA"/>
+        </w:rPr>
+        <w:id w:val="147459638"/>
+        <w15:color w:val="DBDBDB"/>
+        <w:docPartObj>
+          <w:docPartGallery w:val="Table of Contents"/>
+          <w:docPartUnique/>
+        </w:docPartObj>
+      </w:sdtPr>
+      <w:sdtEndPr>
+        <w:rPr>
+          <w:rFonts w:hint="eastAsia" w:ascii="宋体" w:hAnsi="宋体" w:eastAsia="宋体" w:cstheme="minorBidi"/>
+          <w:kern w:val="2"/>
+          <w:sz w:val="28"/>
+          <w:szCs w:val="44"/>
+          <w:lang w:val="en-US" w:eastAsia="zh-CN" w:bidi="ar-SA"/>
+        </w:rPr>
+      </w:sdtEndPr>
+      <w:sdtContent>
+        <w:p>
+          <w:pPr>
+            <w:spacing w:before="0" w:beforeLines="0" w:after="0" w:afterLines="0" w:line="240" w:lineRule="auto"/>
+            <w:ind w:left="0" w:leftChars="0" w:right="0" w:rightChars="0" w:firstLine="0" w:firstLineChars="0"/>
+            <w:jc w:val="center"/>
+          </w:pPr>
+          <w:r>
+            <w:rPr>
+              <w:rFonts w:ascii="宋体" w:hAnsi="宋体" w:eastAsia="宋体"/>
+              <w:sz w:val="21"/>
+            </w:rPr>
+            <w:t>目录</w:t>
+          </w:r>
+        </w:p>
+        <w:p>
+          <w:pPr>
+            <w:pStyle w:val="3"/>
+            <w:tabs>
+              <w:tab w:val="right" w:leader="dot" w:pos="8306"/>
+            </w:tabs>
+          </w:pPr>
+          <w:r>
+            <w:rPr>
+              <w:rFonts w:hint="eastAsia" w:ascii="宋体" w:hAnsi="宋体" w:eastAsia="宋体" w:cstheme="minorBidi"/>
+              <w:kern w:val="2"/>
+              <w:sz w:val="44"/>
+              <w:szCs w:val="44"/>
+              <w:lang w:val="en-US" w:eastAsia="zh-CN" w:bidi="ar-SA"/>
+            </w:rPr>
+            <w:fldChar w:fldCharType="begin"/>
+          </w:r>
+          <w:r>
+            <w:rPr>
+              <w:rFonts w:hint="eastAsia" w:ascii="宋体" w:hAnsi="宋体" w:eastAsia="宋体" w:cstheme="minorBidi"/>
+              <w:kern w:val="2"/>
+              <w:sz w:val="44"/>
+              <w:szCs w:val="44"/>
+              <w:lang w:val="en-US" w:eastAsia="zh-CN" w:bidi="ar-SA"/>
+            </w:rPr>
+            <w:instrText xml:space="preserve">TOC \o "1-1" \h \u </w:instrText>
+          </w:r>
+          <w:r>
+            <w:rPr>
+              <w:rFonts w:hint="eastAsia" w:ascii="宋体" w:hAnsi="宋体" w:eastAsia="宋体" w:cstheme="minorBidi"/>
+              <w:kern w:val="2"/>
+              <w:sz w:val="44"/>
+              <w:szCs w:val="44"/>
+              <w:lang w:val="en-US" w:eastAsia="zh-CN" w:bidi="ar-SA"/>
+            </w:rPr>
+            <w:fldChar w:fldCharType="separate"/>
+          </w:r>
+          <w:r>
+            <w:rPr>
+              <w:rFonts w:hint="eastAsia" w:ascii="宋体" w:hAnsi="宋体" w:eastAsia="宋体" w:cstheme="minorBidi"/>
+              <w:kern w:val="2"/>
+              <w:szCs w:val="44"/>
+              <w:lang w:val="en-US" w:eastAsia="zh-CN" w:bidi="ar-SA"/>
+            </w:rPr>
+            <w:fldChar w:fldCharType="begin"/>
+          </w:r>
+          <w:r>
+            <w:rPr>
+              <w:rFonts w:hint="eastAsia" w:ascii="宋体" w:hAnsi="宋体" w:eastAsia="宋体" w:cstheme="minorBidi"/>
+              <w:kern w:val="2"/>
+              <w:szCs w:val="44"/>
+              <w:lang w:val="en-US" w:eastAsia="zh-CN" w:bidi="ar-SA"/>
+            </w:rPr>
+            <w:instrText xml:space="preserve"> HYPERLINK \l _Toc19113 </w:instrText>
+          </w:r>
+          <w:r>
+            <w:rPr>
+              <w:rFonts w:hint="eastAsia" w:ascii="宋体" w:hAnsi="宋体" w:eastAsia="宋体" w:cstheme="minorBidi"/>
+              <w:kern w:val="2"/>
+              <w:szCs w:val="44"/>
+              <w:lang w:val="en-US" w:eastAsia="zh-CN" w:bidi="ar-SA"/>
+            </w:rPr>
+            <w:fldChar w:fldCharType="separate"/>
+          </w:r>
+          <w:r>
+            <w:rPr>
+              <w:rFonts w:hint="default" w:ascii="宋体" w:hAnsi="宋体" w:eastAsia="宋体"/>
+              <w:bCs/>
+              <w:szCs w:val="28"/>
+            </w:rPr>
+            <w:t xml:space="preserve">一、 </w:t>
+          </w:r>
+          <w:r>
+            <w:rPr>
+              <w:rFonts w:hint="eastAsia" w:ascii="宋体" w:hAnsi="宋体" w:eastAsia="宋体"/>
+              <w:bCs/>
+              <w:szCs w:val="28"/>
+            </w:rPr>
+            <w:t>实验目的和要求</w:t>
+          </w:r>
+          <w:bookmarkStart w:id="6" w:name="_GoBack"/>
+          <w:bookmarkEnd w:id="6"/>
+          <w:r>
+            <w:tab/>
+          </w:r>
+          <w:r>
+            <w:fldChar w:fldCharType="begin"/>
+          </w:r>
+          <w:r>
+            <w:instrText xml:space="preserve"> PAGEREF _Toc19113 \h </w:instrText>
+          </w:r>
+          <w:r>
+            <w:fldChar w:fldCharType="separate"/>
+          </w:r>
+          <w:r>
+            <w:t>3</w:t>
+          </w:r>
+          <w:r>
+            <w:fldChar w:fldCharType="end"/>
+          </w:r>
+          <w:r>
+            <w:rPr>
+              <w:rFonts w:hint="eastAsia" w:ascii="宋体" w:hAnsi="宋体" w:eastAsia="宋体" w:cstheme="minorBidi"/>
+              <w:kern w:val="2"/>
+              <w:szCs w:val="44"/>
+              <w:lang w:val="en-US" w:eastAsia="zh-CN" w:bidi="ar-SA"/>
+            </w:rPr>
+            <w:fldChar w:fldCharType="end"/>
+          </w:r>
+        </w:p>
+        <w:p>
+          <w:pPr>
+            <w:pStyle w:val="3"/>
+            <w:tabs>
+              <w:tab w:val="right" w:leader="dot" w:pos="8306"/>
+            </w:tabs>
+          </w:pPr>
+          <w:r>
+            <w:rPr>
+              <w:rFonts w:hint="eastAsia" w:ascii="宋体" w:hAnsi="宋体" w:eastAsia="宋体" w:cstheme="minorBidi"/>
+              <w:kern w:val="2"/>
+              <w:szCs w:val="44"/>
+              <w:lang w:val="en-US" w:eastAsia="zh-CN" w:bidi="ar-SA"/>
+            </w:rPr>
+            <w:fldChar w:fldCharType="begin"/>
+          </w:r>
+          <w:r>
+            <w:rPr>
+              <w:rFonts w:hint="eastAsia" w:ascii="宋体" w:hAnsi="宋体" w:eastAsia="宋体" w:cstheme="minorBidi"/>
+              <w:kern w:val="2"/>
+              <w:szCs w:val="44"/>
+              <w:lang w:val="en-US" w:eastAsia="zh-CN" w:bidi="ar-SA"/>
+            </w:rPr>
+            <w:instrText xml:space="preserve"> HYPERLINK \l _Toc12385 </w:instrText>
+          </w:r>
+          <w:r>
+            <w:rPr>
+              <w:rFonts w:hint="eastAsia" w:ascii="宋体" w:hAnsi="宋体" w:eastAsia="宋体" w:cstheme="minorBidi"/>
+              <w:kern w:val="2"/>
+              <w:szCs w:val="44"/>
+              <w:lang w:val="en-US" w:eastAsia="zh-CN" w:bidi="ar-SA"/>
+            </w:rPr>
+            <w:fldChar w:fldCharType="separate"/>
+          </w:r>
+          <w:r>
+            <w:rPr>
+              <w:rFonts w:hint="default" w:ascii="宋体" w:hAnsi="宋体" w:eastAsia="宋体"/>
+              <w:bCs/>
+              <w:szCs w:val="28"/>
+            </w:rPr>
+            <w:t xml:space="preserve">二、 </w:t>
+          </w:r>
+          <w:r>
+            <w:rPr>
+              <w:rFonts w:hint="eastAsia" w:ascii="宋体" w:hAnsi="宋体" w:eastAsia="宋体"/>
+              <w:bCs/>
+              <w:szCs w:val="28"/>
+            </w:rPr>
+            <w:t>实验原理</w:t>
+          </w:r>
+          <w:r>
+            <w:tab/>
+          </w:r>
+          <w:r>
+            <w:fldChar w:fldCharType="begin"/>
+          </w:r>
+          <w:r>
+            <w:instrText xml:space="preserve"> PAGEREF _Toc12385 \h </w:instrText>
+          </w:r>
+          <w:r>
+            <w:fldChar w:fldCharType="separate"/>
+          </w:r>
+          <w:r>
+            <w:t>3</w:t>
+          </w:r>
+          <w:r>
+            <w:fldChar w:fldCharType="end"/>
+          </w:r>
+          <w:r>
+            <w:rPr>
+              <w:rFonts w:hint="eastAsia" w:ascii="宋体" w:hAnsi="宋体" w:eastAsia="宋体" w:cstheme="minorBidi"/>
+              <w:kern w:val="2"/>
+              <w:szCs w:val="44"/>
+              <w:lang w:val="en-US" w:eastAsia="zh-CN" w:bidi="ar-SA"/>
+            </w:rPr>
+            <w:fldChar w:fldCharType="end"/>
+          </w:r>
+        </w:p>
+        <w:p>
+          <w:pPr>
+            <w:pStyle w:val="3"/>
+            <w:tabs>
+              <w:tab w:val="right" w:leader="dot" w:pos="8306"/>
+            </w:tabs>
+          </w:pPr>
+          <w:r>
+            <w:rPr>
+              <w:rFonts w:hint="eastAsia" w:ascii="宋体" w:hAnsi="宋体" w:eastAsia="宋体" w:cstheme="minorBidi"/>
+              <w:kern w:val="2"/>
+              <w:szCs w:val="44"/>
+              <w:lang w:val="en-US" w:eastAsia="zh-CN" w:bidi="ar-SA"/>
+            </w:rPr>
+            <w:fldChar w:fldCharType="begin"/>
+          </w:r>
+          <w:r>
+            <w:rPr>
+              <w:rFonts w:hint="eastAsia" w:ascii="宋体" w:hAnsi="宋体" w:eastAsia="宋体" w:cstheme="minorBidi"/>
+              <w:kern w:val="2"/>
+              <w:szCs w:val="44"/>
+              <w:lang w:val="en-US" w:eastAsia="zh-CN" w:bidi="ar-SA"/>
+            </w:rPr>
+            <w:instrText xml:space="preserve"> HYPERLINK \l _Toc6220 </w:instrText>
+          </w:r>
+          <w:r>
+            <w:rPr>
+              <w:rFonts w:hint="eastAsia" w:ascii="宋体" w:hAnsi="宋体" w:eastAsia="宋体" w:cstheme="minorBidi"/>
+              <w:kern w:val="2"/>
+              <w:szCs w:val="44"/>
+              <w:lang w:val="en-US" w:eastAsia="zh-CN" w:bidi="ar-SA"/>
+            </w:rPr>
+            <w:fldChar w:fldCharType="separate"/>
+          </w:r>
+          <w:r>
+            <w:rPr>
+              <w:rFonts w:hint="default" w:ascii="宋体" w:hAnsi="宋体" w:eastAsia="宋体"/>
+              <w:bCs/>
+              <w:szCs w:val="28"/>
+            </w:rPr>
+            <w:t xml:space="preserve">三、 </w:t>
+          </w:r>
+          <w:r>
+            <w:rPr>
+              <w:rFonts w:hint="eastAsia" w:ascii="宋体" w:hAnsi="宋体" w:eastAsia="宋体"/>
+              <w:bCs/>
+              <w:szCs w:val="28"/>
+            </w:rPr>
+            <w:t>实验方法与内容</w:t>
+          </w:r>
+          <w:r>
+            <w:tab/>
+          </w:r>
+          <w:r>
+            <w:fldChar w:fldCharType="begin"/>
+          </w:r>
+          <w:r>
+            <w:instrText xml:space="preserve"> PAGEREF _Toc6220 \h </w:instrText>
+          </w:r>
+          <w:r>
+            <w:fldChar w:fldCharType="separate"/>
+          </w:r>
+          <w:r>
+            <w:t>10</w:t>
+          </w:r>
+          <w:r>
+            <w:fldChar w:fldCharType="end"/>
+          </w:r>
+          <w:r>
+            <w:rPr>
+              <w:rFonts w:hint="eastAsia" w:ascii="宋体" w:hAnsi="宋体" w:eastAsia="宋体" w:cstheme="minorBidi"/>
+              <w:kern w:val="2"/>
+              <w:szCs w:val="44"/>
+              <w:lang w:val="en-US" w:eastAsia="zh-CN" w:bidi="ar-SA"/>
+            </w:rPr>
+            <w:fldChar w:fldCharType="end"/>
+          </w:r>
+        </w:p>
+        <w:p>
+          <w:pPr>
+            <w:pStyle w:val="3"/>
+            <w:tabs>
+              <w:tab w:val="right" w:leader="dot" w:pos="8306"/>
+            </w:tabs>
+          </w:pPr>
+          <w:r>
+            <w:rPr>
+              <w:rFonts w:hint="eastAsia" w:ascii="宋体" w:hAnsi="宋体" w:eastAsia="宋体" w:cstheme="minorBidi"/>
+              <w:kern w:val="2"/>
+              <w:szCs w:val="44"/>
+              <w:lang w:val="en-US" w:eastAsia="zh-CN" w:bidi="ar-SA"/>
+            </w:rPr>
+            <w:fldChar w:fldCharType="begin"/>
+          </w:r>
+          <w:r>
+            <w:rPr>
+              <w:rFonts w:hint="eastAsia" w:ascii="宋体" w:hAnsi="宋体" w:eastAsia="宋体" w:cstheme="minorBidi"/>
+              <w:kern w:val="2"/>
+              <w:szCs w:val="44"/>
+              <w:lang w:val="en-US" w:eastAsia="zh-CN" w:bidi="ar-SA"/>
+            </w:rPr>
+            <w:instrText xml:space="preserve"> HYPERLINK \l _Toc4488 </w:instrText>
+          </w:r>
+          <w:r>
+            <w:rPr>
+              <w:rFonts w:hint="eastAsia" w:ascii="宋体" w:hAnsi="宋体" w:eastAsia="宋体" w:cstheme="minorBidi"/>
+              <w:kern w:val="2"/>
+              <w:szCs w:val="44"/>
+              <w:lang w:val="en-US" w:eastAsia="zh-CN" w:bidi="ar-SA"/>
+            </w:rPr>
+            <w:fldChar w:fldCharType="separate"/>
+          </w:r>
+          <w:r>
+            <w:rPr>
+              <w:rFonts w:hint="default" w:ascii="宋体" w:hAnsi="宋体" w:eastAsia="宋体"/>
+              <w:bCs/>
+              <w:szCs w:val="28"/>
+            </w:rPr>
+            <w:t xml:space="preserve">四、 </w:t>
+          </w:r>
+          <w:r>
+            <w:rPr>
+              <w:rFonts w:hint="eastAsia" w:ascii="宋体" w:hAnsi="宋体" w:eastAsia="宋体"/>
+              <w:bCs/>
+              <w:szCs w:val="28"/>
+            </w:rPr>
+            <w:t>实验原始纪录</w:t>
+          </w:r>
+          <w:r>
+            <w:tab/>
+          </w:r>
+          <w:r>
+            <w:fldChar w:fldCharType="begin"/>
+          </w:r>
+          <w:r>
+            <w:instrText xml:space="preserve"> PAGEREF _Toc4488 \h </w:instrText>
+          </w:r>
+          <w:r>
+            <w:fldChar w:fldCharType="separate"/>
+          </w:r>
+          <w:r>
+            <w:t>12</w:t>
+          </w:r>
+          <w:r>
+            <w:fldChar w:fldCharType="end"/>
+          </w:r>
+          <w:r>
+            <w:rPr>
+              <w:rFonts w:hint="eastAsia" w:ascii="宋体" w:hAnsi="宋体" w:eastAsia="宋体" w:cstheme="minorBidi"/>
+              <w:kern w:val="2"/>
+              <w:szCs w:val="44"/>
+              <w:lang w:val="en-US" w:eastAsia="zh-CN" w:bidi="ar-SA"/>
+            </w:rPr>
+            <w:fldChar w:fldCharType="end"/>
+          </w:r>
+        </w:p>
+        <w:p>
+          <w:pPr>
+            <w:pStyle w:val="3"/>
+            <w:tabs>
+              <w:tab w:val="right" w:leader="dot" w:pos="8306"/>
+            </w:tabs>
+          </w:pPr>
+          <w:r>
+            <w:rPr>
+              <w:rFonts w:hint="eastAsia" w:ascii="宋体" w:hAnsi="宋体" w:eastAsia="宋体" w:cstheme="minorBidi"/>
+              <w:kern w:val="2"/>
+              <w:szCs w:val="44"/>
+              <w:lang w:val="en-US" w:eastAsia="zh-CN" w:bidi="ar-SA"/>
+            </w:rPr>
+            <w:fldChar w:fldCharType="begin"/>
+          </w:r>
+          <w:r>
+            <w:rPr>
+              <w:rFonts w:hint="eastAsia" w:ascii="宋体" w:hAnsi="宋体" w:eastAsia="宋体" w:cstheme="minorBidi"/>
+              <w:kern w:val="2"/>
+              <w:szCs w:val="44"/>
+              <w:lang w:val="en-US" w:eastAsia="zh-CN" w:bidi="ar-SA"/>
+            </w:rPr>
+            <w:instrText xml:space="preserve"> HYPERLINK \l _Toc24142 </w:instrText>
+          </w:r>
+          <w:r>
+            <w:rPr>
+              <w:rFonts w:hint="eastAsia" w:ascii="宋体" w:hAnsi="宋体" w:eastAsia="宋体" w:cstheme="minorBidi"/>
+              <w:kern w:val="2"/>
+              <w:szCs w:val="44"/>
+              <w:lang w:val="en-US" w:eastAsia="zh-CN" w:bidi="ar-SA"/>
+            </w:rPr>
+            <w:fldChar w:fldCharType="separate"/>
+          </w:r>
+          <w:r>
+            <w:rPr>
+              <w:rFonts w:hint="default" w:ascii="宋体" w:hAnsi="宋体" w:eastAsia="宋体"/>
+              <w:bCs/>
+              <w:szCs w:val="28"/>
+            </w:rPr>
+            <w:t xml:space="preserve">五、 </w:t>
+          </w:r>
+          <w:r>
+            <w:rPr>
+              <w:rFonts w:hint="eastAsia" w:ascii="宋体" w:hAnsi="宋体" w:eastAsia="宋体"/>
+              <w:bCs/>
+              <w:szCs w:val="28"/>
+            </w:rPr>
+            <w:t>实验结果及分析</w:t>
+          </w:r>
+          <w:r>
+            <w:tab/>
+          </w:r>
+          <w:r>
+            <w:fldChar w:fldCharType="begin"/>
+          </w:r>
+          <w:r>
+            <w:instrText xml:space="preserve"> PAGEREF _Toc24142 \h </w:instrText>
+          </w:r>
+          <w:r>
+            <w:fldChar w:fldCharType="separate"/>
+          </w:r>
+          <w:r>
+            <w:t>12</w:t>
+          </w:r>
+          <w:r>
+            <w:fldChar w:fldCharType="end"/>
+          </w:r>
+          <w:r>
+            <w:rPr>
+              <w:rFonts w:hint="eastAsia" w:ascii="宋体" w:hAnsi="宋体" w:eastAsia="宋体" w:cstheme="minorBidi"/>
+              <w:kern w:val="2"/>
+              <w:szCs w:val="44"/>
+              <w:lang w:val="en-US" w:eastAsia="zh-CN" w:bidi="ar-SA"/>
+            </w:rPr>
+            <w:fldChar w:fldCharType="end"/>
+          </w:r>
+        </w:p>
+        <w:p>
+          <w:pPr>
+            <w:pStyle w:val="3"/>
+            <w:tabs>
+              <w:tab w:val="right" w:leader="dot" w:pos="8306"/>
+            </w:tabs>
+          </w:pPr>
+          <w:r>
+            <w:rPr>
+              <w:rFonts w:hint="eastAsia" w:ascii="宋体" w:hAnsi="宋体" w:eastAsia="宋体" w:cstheme="minorBidi"/>
+              <w:kern w:val="2"/>
+              <w:szCs w:val="44"/>
+              <w:lang w:val="en-US" w:eastAsia="zh-CN" w:bidi="ar-SA"/>
+            </w:rPr>
+            <w:fldChar w:fldCharType="begin"/>
+          </w:r>
+          <w:r>
+            <w:rPr>
+              <w:rFonts w:hint="eastAsia" w:ascii="宋体" w:hAnsi="宋体" w:eastAsia="宋体" w:cstheme="minorBidi"/>
+              <w:kern w:val="2"/>
+              <w:szCs w:val="44"/>
+              <w:lang w:val="en-US" w:eastAsia="zh-CN" w:bidi="ar-SA"/>
+            </w:rPr>
+            <w:instrText xml:space="preserve"> HYPERLINK \l _Toc11322 </w:instrText>
+          </w:r>
+          <w:r>
+            <w:rPr>
+              <w:rFonts w:hint="eastAsia" w:ascii="宋体" w:hAnsi="宋体" w:eastAsia="宋体" w:cstheme="minorBidi"/>
+              <w:kern w:val="2"/>
+              <w:szCs w:val="44"/>
+              <w:lang w:val="en-US" w:eastAsia="zh-CN" w:bidi="ar-SA"/>
+            </w:rPr>
+            <w:fldChar w:fldCharType="separate"/>
+          </w:r>
+          <w:r>
+            <w:rPr>
+              <w:rFonts w:hint="default" w:ascii="宋体" w:hAnsi="宋体" w:eastAsia="宋体"/>
+              <w:bCs/>
+              <w:szCs w:val="28"/>
+            </w:rPr>
+            <w:t xml:space="preserve">六、 </w:t>
+          </w:r>
+          <w:r>
+            <w:rPr>
+              <w:rFonts w:hint="eastAsia" w:ascii="宋体" w:hAnsi="宋体" w:eastAsia="宋体"/>
+              <w:bCs/>
+              <w:szCs w:val="28"/>
+            </w:rPr>
+            <w:t>实验总结与思考</w:t>
+          </w:r>
+          <w:r>
+            <w:tab/>
+          </w:r>
+          <w:r>
+            <w:fldChar w:fldCharType="begin"/>
+          </w:r>
+          <w:r>
+            <w:instrText xml:space="preserve"> PAGEREF _Toc11322 \h </w:instrText>
+          </w:r>
+          <w:r>
+            <w:fldChar w:fldCharType="separate"/>
+          </w:r>
+          <w:r>
+            <w:t>12</w:t>
+          </w:r>
+          <w:r>
+            <w:fldChar w:fldCharType="end"/>
+          </w:r>
+          <w:r>
+            <w:rPr>
+              <w:rFonts w:hint="eastAsia" w:ascii="宋体" w:hAnsi="宋体" w:eastAsia="宋体" w:cstheme="minorBidi"/>
+              <w:kern w:val="2"/>
+              <w:szCs w:val="44"/>
+              <w:lang w:val="en-US" w:eastAsia="zh-CN" w:bidi="ar-SA"/>
+            </w:rPr>
+            <w:fldChar w:fldCharType="end"/>
+          </w:r>
+        </w:p>
+        <w:p>
+          <w:pPr>
+            <w:spacing w:before="0" w:beforeLines="0" w:after="0" w:afterLines="0" w:line="240" w:lineRule="auto"/>
+            <w:ind w:left="0" w:leftChars="0" w:right="0" w:rightChars="0" w:firstLine="0" w:firstLineChars="0"/>
+            <w:jc w:val="center"/>
+            <w:rPr>
+              <w:rFonts w:hint="eastAsia" w:ascii="宋体" w:hAnsi="宋体" w:eastAsia="宋体" w:cstheme="minorBidi"/>
+              <w:kern w:val="2"/>
+              <w:sz w:val="28"/>
+              <w:szCs w:val="44"/>
+              <w:lang w:val="en-US" w:eastAsia="zh-CN" w:bidi="ar-SA"/>
+            </w:rPr>
+          </w:pPr>
+          <w:r>
+            <w:rPr>
+              <w:rFonts w:hint="eastAsia" w:ascii="宋体" w:hAnsi="宋体" w:eastAsia="宋体" w:cstheme="minorBidi"/>
+              <w:kern w:val="2"/>
+              <w:szCs w:val="44"/>
+              <w:lang w:val="en-US" w:eastAsia="zh-CN" w:bidi="ar-SA"/>
+            </w:rPr>
+            <w:fldChar w:fldCharType="end"/>
+          </w:r>
+        </w:p>
+      </w:sdtContent>
+    </w:sdt>
     <w:p>
       <w:pPr>
+        <w:spacing w:before="0" w:beforeLines="0" w:after="0" w:afterLines="0" w:line="240" w:lineRule="auto"/>
+        <w:ind w:left="0" w:leftChars="0" w:right="0" w:rightChars="0" w:firstLine="0" w:firstLineChars="0"/>
         <w:jc w:val="center"/>
         <w:rPr>
-          <w:rFonts w:hint="eastAsia" w:ascii="宋体" w:hAnsi="宋体" w:eastAsia="宋体"/>
-          <w:sz w:val="44"/>
+          <w:rFonts w:hint="eastAsia" w:ascii="宋体" w:hAnsi="宋体" w:eastAsia="宋体" w:cstheme="minorBidi"/>
+          <w:kern w:val="2"/>
+          <w:sz w:val="28"/>
           <w:szCs w:val="44"/>
+          <w:lang w:val="en-US" w:eastAsia="zh-CN" w:bidi="ar-SA"/>
         </w:rPr>
       </w:pPr>
     </w:p>
@@ -680,12 +1249,27 @@
     </w:p>
     <w:p>
       <w:pPr>
-        <w:pStyle w:val="6"/>
+        <w:pStyle w:val="7"/>
+        <w:keepNext w:val="0"/>
+        <w:keepLines w:val="0"/>
+        <w:pageBreakBefore w:val="0"/>
+        <w:widowControl w:val="0"/>
         <w:numPr>
           <w:ilvl w:val="0"/>
           <w:numId w:val="1"/>
         </w:numPr>
-        <w:ind w:firstLineChars="0"/>
+        <w:kinsoku/>
+        <w:wordWrap/>
+        <w:overflowPunct/>
+        <w:topLinePunct w:val="0"/>
+        <w:autoSpaceDE/>
+        <w:autoSpaceDN/>
+        <w:bidi w:val="0"/>
+        <w:adjustRightInd/>
+        <w:snapToGrid/>
+        <w:ind w:left="879" w:hanging="879" w:firstLineChars="0"/>
+        <w:textAlignment w:val="auto"/>
+        <w:outlineLvl w:val="0"/>
         <w:rPr>
           <w:rFonts w:hint="eastAsia" w:ascii="宋体" w:hAnsi="宋体" w:eastAsia="宋体"/>
           <w:b/>
@@ -694,6 +1278,7 @@
           <w:szCs w:val="28"/>
         </w:rPr>
       </w:pPr>
+      <w:bookmarkStart w:id="0" w:name="_Toc19113"/>
       <w:r>
         <w:rPr>
           <w:rFonts w:hint="eastAsia" w:ascii="宋体" w:hAnsi="宋体" w:eastAsia="宋体"/>
@@ -704,15 +1289,31 @@
         </w:rPr>
         <w:t>实验目的和要求</w:t>
       </w:r>
+      <w:bookmarkEnd w:id="0"/>
     </w:p>
     <w:p>
       <w:pPr>
-        <w:pStyle w:val="6"/>
+        <w:pStyle w:val="7"/>
+        <w:keepNext w:val="0"/>
+        <w:keepLines w:val="0"/>
+        <w:pageBreakBefore w:val="0"/>
+        <w:widowControl w:val="0"/>
         <w:numPr>
           <w:ilvl w:val="0"/>
           <w:numId w:val="2"/>
         </w:numPr>
+        <w:kinsoku/>
+        <w:wordWrap/>
+        <w:overflowPunct/>
+        <w:topLinePunct w:val="0"/>
+        <w:autoSpaceDE/>
+        <w:autoSpaceDN/>
+        <w:bidi w:val="0"/>
+        <w:adjustRightInd/>
+        <w:snapToGrid/>
         <w:ind w:left="0" w:leftChars="0" w:firstLine="420" w:firstLineChars="0"/>
+        <w:textAlignment w:val="auto"/>
+        <w:outlineLvl w:val="1"/>
         <w:rPr>
           <w:rFonts w:hint="eastAsia" w:ascii="宋体" w:hAnsi="宋体" w:eastAsia="宋体"/>
           <w:b/>
@@ -734,7 +1335,7 @@
     </w:p>
     <w:p>
       <w:pPr>
-        <w:pStyle w:val="6"/>
+        <w:pStyle w:val="7"/>
         <w:numPr>
           <w:ilvl w:val="0"/>
           <w:numId w:val="0"/>
@@ -761,7 +1362,7 @@
     </w:p>
     <w:p>
       <w:pPr>
-        <w:pStyle w:val="6"/>
+        <w:pStyle w:val="7"/>
         <w:numPr>
           <w:ilvl w:val="0"/>
           <w:numId w:val="0"/>
@@ -788,12 +1389,27 @@
     </w:p>
     <w:p>
       <w:pPr>
-        <w:pStyle w:val="6"/>
+        <w:pStyle w:val="7"/>
+        <w:keepNext w:val="0"/>
+        <w:keepLines w:val="0"/>
+        <w:pageBreakBefore w:val="0"/>
+        <w:widowControl w:val="0"/>
         <w:numPr>
           <w:ilvl w:val="0"/>
           <w:numId w:val="2"/>
         </w:numPr>
+        <w:kinsoku/>
+        <w:wordWrap/>
+        <w:overflowPunct/>
+        <w:topLinePunct w:val="0"/>
+        <w:autoSpaceDE/>
+        <w:autoSpaceDN/>
+        <w:bidi w:val="0"/>
+        <w:adjustRightInd/>
+        <w:snapToGrid/>
         <w:ind w:left="0" w:leftChars="0" w:firstLine="420" w:firstLineChars="0"/>
+        <w:textAlignment w:val="auto"/>
+        <w:outlineLvl w:val="1"/>
         <w:rPr>
           <w:rFonts w:hint="eastAsia" w:ascii="宋体" w:hAnsi="宋体" w:eastAsia="宋体"/>
           <w:b/>
@@ -815,7 +1431,7 @@
     </w:p>
     <w:p>
       <w:pPr>
-        <w:pStyle w:val="6"/>
+        <w:pStyle w:val="7"/>
         <w:numPr>
           <w:ilvl w:val="0"/>
           <w:numId w:val="0"/>
@@ -843,12 +1459,27 @@
     </w:p>
     <w:p>
       <w:pPr>
-        <w:pStyle w:val="6"/>
+        <w:pStyle w:val="7"/>
+        <w:keepNext w:val="0"/>
+        <w:keepLines w:val="0"/>
+        <w:pageBreakBefore w:val="0"/>
+        <w:widowControl w:val="0"/>
         <w:numPr>
           <w:ilvl w:val="0"/>
           <w:numId w:val="1"/>
         </w:numPr>
-        <w:ind w:firstLineChars="0"/>
+        <w:kinsoku/>
+        <w:wordWrap/>
+        <w:overflowPunct/>
+        <w:topLinePunct w:val="0"/>
+        <w:autoSpaceDE/>
+        <w:autoSpaceDN/>
+        <w:bidi w:val="0"/>
+        <w:adjustRightInd/>
+        <w:snapToGrid/>
+        <w:ind w:left="879" w:hanging="879" w:firstLineChars="0"/>
+        <w:textAlignment w:val="auto"/>
+        <w:outlineLvl w:val="0"/>
         <w:rPr>
           <w:rFonts w:hint="eastAsia" w:ascii="宋体" w:hAnsi="宋体" w:eastAsia="宋体"/>
           <w:b/>
@@ -857,6 +1488,7 @@
           <w:szCs w:val="28"/>
         </w:rPr>
       </w:pPr>
+      <w:bookmarkStart w:id="1" w:name="_Toc12385"/>
       <w:r>
         <w:rPr>
           <w:rFonts w:hint="eastAsia" w:ascii="宋体" w:hAnsi="宋体" w:eastAsia="宋体"/>
@@ -867,15 +1499,31 @@
         </w:rPr>
         <w:t>实验原理</w:t>
       </w:r>
+      <w:bookmarkEnd w:id="1"/>
     </w:p>
     <w:p>
       <w:pPr>
-        <w:pStyle w:val="6"/>
+        <w:pStyle w:val="7"/>
+        <w:keepNext w:val="0"/>
+        <w:keepLines w:val="0"/>
+        <w:pageBreakBefore w:val="0"/>
+        <w:widowControl w:val="0"/>
         <w:numPr>
           <w:ilvl w:val="0"/>
           <w:numId w:val="3"/>
         </w:numPr>
+        <w:kinsoku/>
+        <w:wordWrap/>
+        <w:overflowPunct/>
+        <w:topLinePunct w:val="0"/>
+        <w:autoSpaceDE/>
+        <w:autoSpaceDN/>
+        <w:bidi w:val="0"/>
+        <w:adjustRightInd/>
+        <w:snapToGrid/>
         <w:ind w:left="0" w:leftChars="0" w:firstLine="420" w:firstLineChars="0"/>
+        <w:textAlignment w:val="auto"/>
+        <w:outlineLvl w:val="1"/>
         <w:rPr>
           <w:rFonts w:hint="eastAsia" w:ascii="宋体" w:hAnsi="宋体" w:eastAsia="宋体"/>
           <w:b/>
@@ -899,12 +1547,27 @@
     </w:p>
     <w:p>
       <w:pPr>
-        <w:pStyle w:val="6"/>
+        <w:pStyle w:val="7"/>
+        <w:keepNext w:val="0"/>
+        <w:keepLines w:val="0"/>
+        <w:pageBreakBefore w:val="0"/>
+        <w:widowControl w:val="0"/>
         <w:numPr>
           <w:ilvl w:val="0"/>
           <w:numId w:val="4"/>
         </w:numPr>
+        <w:kinsoku/>
+        <w:wordWrap/>
+        <w:overflowPunct/>
+        <w:topLinePunct w:val="0"/>
+        <w:autoSpaceDE/>
+        <w:autoSpaceDN/>
+        <w:bidi w:val="0"/>
+        <w:adjustRightInd/>
+        <w:snapToGrid/>
         <w:ind w:left="425" w:leftChars="0" w:hanging="425" w:firstLineChars="0"/>
+        <w:textAlignment w:val="auto"/>
+        <w:outlineLvl w:val="2"/>
         <w:rPr>
           <w:rFonts w:hint="eastAsia" w:ascii="宋体" w:hAnsi="宋体" w:eastAsia="宋体"/>
           <w:b/>
@@ -928,7 +1591,7 @@
     </w:p>
     <w:p>
       <w:pPr>
-        <w:pStyle w:val="6"/>
+        <w:pStyle w:val="7"/>
         <w:numPr>
           <w:ilvl w:val="0"/>
           <w:numId w:val="0"/>
@@ -956,7 +1619,7 @@
     </w:p>
     <w:p>
       <w:pPr>
-        <w:pStyle w:val="6"/>
+        <w:pStyle w:val="7"/>
         <w:numPr>
           <w:ilvl w:val="0"/>
           <w:numId w:val="0"/>
@@ -1021,7 +1684,7 @@
     </w:p>
     <w:p>
       <w:pPr>
-        <w:pStyle w:val="6"/>
+        <w:pStyle w:val="7"/>
         <w:numPr>
           <w:ilvl w:val="0"/>
           <w:numId w:val="0"/>
@@ -1050,7 +1713,7 @@
     </w:p>
     <w:p>
       <w:pPr>
-        <w:pStyle w:val="6"/>
+        <w:pStyle w:val="7"/>
         <w:numPr>
           <w:ilvl w:val="0"/>
           <w:numId w:val="0"/>
@@ -1115,7 +1778,7 @@
     </w:p>
     <w:p>
       <w:pPr>
-        <w:pStyle w:val="6"/>
+        <w:pStyle w:val="7"/>
         <w:numPr>
           <w:ilvl w:val="0"/>
           <w:numId w:val="0"/>
@@ -1144,12 +1807,27 @@
     </w:p>
     <w:p>
       <w:pPr>
-        <w:pStyle w:val="6"/>
+        <w:pStyle w:val="7"/>
+        <w:keepNext w:val="0"/>
+        <w:keepLines w:val="0"/>
+        <w:pageBreakBefore w:val="0"/>
+        <w:widowControl w:val="0"/>
         <w:numPr>
           <w:ilvl w:val="0"/>
           <w:numId w:val="4"/>
         </w:numPr>
+        <w:kinsoku/>
+        <w:wordWrap/>
+        <w:overflowPunct/>
+        <w:topLinePunct w:val="0"/>
+        <w:autoSpaceDE/>
+        <w:autoSpaceDN/>
+        <w:bidi w:val="0"/>
+        <w:adjustRightInd/>
+        <w:snapToGrid/>
         <w:ind w:left="425" w:leftChars="0" w:hanging="425" w:firstLineChars="0"/>
+        <w:textAlignment w:val="auto"/>
+        <w:outlineLvl w:val="2"/>
         <w:rPr>
           <w:rFonts w:hint="eastAsia" w:ascii="宋体" w:hAnsi="宋体" w:eastAsia="宋体"/>
           <w:b/>
@@ -1173,7 +1851,7 @@
     </w:p>
     <w:p>
       <w:pPr>
-        <w:pStyle w:val="6"/>
+        <w:pStyle w:val="7"/>
         <w:numPr>
           <w:ilvl w:val="0"/>
           <w:numId w:val="0"/>
@@ -1507,7 +2185,7 @@
     </w:p>
     <w:p>
       <w:pPr>
-        <w:pStyle w:val="6"/>
+        <w:pStyle w:val="7"/>
         <w:numPr>
           <w:ilvl w:val="0"/>
           <w:numId w:val="0"/>
@@ -1920,7 +2598,7 @@
     </w:p>
     <w:p>
       <w:pPr>
-        <w:pStyle w:val="6"/>
+        <w:pStyle w:val="7"/>
         <w:numPr>
           <w:ilvl w:val="0"/>
           <w:numId w:val="0"/>
@@ -2333,7 +3011,7 @@
     </w:p>
     <w:p>
       <w:pPr>
-        <w:pStyle w:val="6"/>
+        <w:pStyle w:val="7"/>
         <w:numPr>
           <w:ilvl w:val="0"/>
           <w:numId w:val="0"/>
@@ -2773,7 +3451,7 @@
     </w:p>
     <w:p>
       <w:pPr>
-        <w:pStyle w:val="6"/>
+        <w:pStyle w:val="7"/>
         <w:numPr>
           <w:ilvl w:val="0"/>
           <w:numId w:val="0"/>
@@ -4374,7 +5052,7 @@
     </w:p>
     <w:p>
       <w:pPr>
-        <w:pStyle w:val="6"/>
+        <w:pStyle w:val="7"/>
         <w:numPr>
           <w:ilvl w:val="0"/>
           <w:numId w:val="0"/>
@@ -4390,7 +5068,7 @@
     </w:p>
     <w:p>
       <w:pPr>
-        <w:pStyle w:val="6"/>
+        <w:pStyle w:val="7"/>
         <w:numPr>
           <w:ilvl w:val="0"/>
           <w:numId w:val="0"/>
@@ -4510,12 +5188,27 @@
     </w:p>
     <w:p>
       <w:pPr>
-        <w:pStyle w:val="6"/>
+        <w:pStyle w:val="7"/>
+        <w:keepNext w:val="0"/>
+        <w:keepLines w:val="0"/>
+        <w:pageBreakBefore w:val="0"/>
+        <w:widowControl w:val="0"/>
         <w:numPr>
           <w:ilvl w:val="0"/>
           <w:numId w:val="4"/>
         </w:numPr>
+        <w:kinsoku/>
+        <w:wordWrap/>
+        <w:overflowPunct/>
+        <w:topLinePunct w:val="0"/>
+        <w:autoSpaceDE/>
+        <w:autoSpaceDN/>
+        <w:bidi w:val="0"/>
+        <w:adjustRightInd/>
+        <w:snapToGrid/>
         <w:ind w:left="425" w:leftChars="0" w:hanging="425" w:firstLineChars="0"/>
+        <w:textAlignment w:val="auto"/>
+        <w:outlineLvl w:val="2"/>
         <w:rPr>
           <w:rFonts w:hint="eastAsia" w:ascii="宋体" w:hAnsi="宋体" w:eastAsia="宋体"/>
           <w:b/>
@@ -4539,12 +5232,27 @@
     </w:p>
     <w:p>
       <w:pPr>
-        <w:pStyle w:val="6"/>
+        <w:pStyle w:val="7"/>
+        <w:keepNext w:val="0"/>
+        <w:keepLines w:val="0"/>
+        <w:pageBreakBefore w:val="0"/>
+        <w:widowControl w:val="0"/>
         <w:numPr>
           <w:ilvl w:val="0"/>
           <w:numId w:val="5"/>
         </w:numPr>
+        <w:kinsoku/>
+        <w:wordWrap/>
+        <w:overflowPunct/>
+        <w:topLinePunct w:val="0"/>
+        <w:autoSpaceDE/>
+        <w:autoSpaceDN/>
+        <w:bidi w:val="0"/>
+        <w:adjustRightInd/>
+        <w:snapToGrid/>
         <w:ind w:left="425" w:leftChars="0" w:hanging="425" w:firstLineChars="0"/>
+        <w:textAlignment w:val="auto"/>
+        <w:outlineLvl w:val="3"/>
         <w:rPr>
           <w:rFonts w:hint="eastAsia" w:ascii="宋体" w:hAnsi="宋体" w:eastAsia="宋体"/>
           <w:b/>
@@ -4568,7 +5276,7 @@
     </w:p>
     <w:p>
       <w:pPr>
-        <w:pStyle w:val="6"/>
+        <w:pStyle w:val="7"/>
         <w:numPr>
           <w:ilvl w:val="0"/>
           <w:numId w:val="0"/>
@@ -4749,7 +5457,7 @@
     </w:p>
     <w:p>
       <w:pPr>
-        <w:pStyle w:val="6"/>
+        <w:pStyle w:val="7"/>
         <w:numPr>
           <w:ilvl w:val="0"/>
           <w:numId w:val="0"/>
@@ -4944,7 +5652,7 @@
     </w:p>
     <w:p>
       <w:pPr>
-        <w:pStyle w:val="6"/>
+        <w:pStyle w:val="7"/>
         <w:numPr>
           <w:ilvl w:val="0"/>
           <w:numId w:val="0"/>
@@ -4960,7 +5668,7 @@
     </w:p>
     <w:p>
       <w:pPr>
-        <w:pStyle w:val="6"/>
+        <w:pStyle w:val="7"/>
         <w:numPr>
           <w:ilvl w:val="0"/>
           <w:numId w:val="0"/>
@@ -4975,7 +5683,7 @@
     </w:p>
     <w:p>
       <w:pPr>
-        <w:pStyle w:val="6"/>
+        <w:pStyle w:val="7"/>
         <w:numPr>
           <w:ilvl w:val="0"/>
           <w:numId w:val="0"/>
@@ -4995,7 +5703,7 @@
     </w:p>
     <w:p>
       <w:pPr>
-        <w:pStyle w:val="6"/>
+        <w:pStyle w:val="7"/>
         <w:numPr>
           <w:ilvl w:val="0"/>
           <w:numId w:val="0"/>
@@ -5015,12 +5723,27 @@
     </w:p>
     <w:p>
       <w:pPr>
-        <w:pStyle w:val="6"/>
+        <w:pStyle w:val="7"/>
+        <w:keepNext w:val="0"/>
+        <w:keepLines w:val="0"/>
+        <w:pageBreakBefore w:val="0"/>
+        <w:widowControl w:val="0"/>
         <w:numPr>
           <w:ilvl w:val="0"/>
           <w:numId w:val="5"/>
         </w:numPr>
+        <w:kinsoku/>
+        <w:wordWrap/>
+        <w:overflowPunct/>
+        <w:topLinePunct w:val="0"/>
+        <w:autoSpaceDE/>
+        <w:autoSpaceDN/>
+        <w:bidi w:val="0"/>
+        <w:adjustRightInd/>
+        <w:snapToGrid/>
         <w:ind w:left="425" w:leftChars="0" w:hanging="425" w:firstLineChars="0"/>
+        <w:textAlignment w:val="auto"/>
+        <w:outlineLvl w:val="3"/>
         <w:rPr>
           <w:rFonts w:hint="eastAsia" w:ascii="宋体" w:hAnsi="宋体" w:eastAsia="宋体"/>
           <w:b/>
@@ -7364,12 +8087,27 @@
     </w:p>
     <w:p>
       <w:pPr>
-        <w:pStyle w:val="6"/>
+        <w:pStyle w:val="7"/>
+        <w:keepNext w:val="0"/>
+        <w:keepLines w:val="0"/>
+        <w:pageBreakBefore w:val="0"/>
+        <w:widowControl w:val="0"/>
         <w:numPr>
           <w:ilvl w:val="0"/>
           <w:numId w:val="4"/>
         </w:numPr>
+        <w:kinsoku/>
+        <w:wordWrap/>
+        <w:overflowPunct/>
+        <w:topLinePunct w:val="0"/>
+        <w:autoSpaceDE/>
+        <w:autoSpaceDN/>
+        <w:bidi w:val="0"/>
+        <w:adjustRightInd/>
+        <w:snapToGrid/>
         <w:ind w:left="425" w:leftChars="0" w:hanging="425" w:firstLineChars="0"/>
+        <w:textAlignment w:val="auto"/>
+        <w:outlineLvl w:val="2"/>
         <w:rPr>
           <w:rFonts w:hint="eastAsia" w:ascii="宋体" w:hAnsi="宋体" w:eastAsia="宋体"/>
           <w:b/>
@@ -7393,12 +8131,27 @@
     </w:p>
     <w:p>
       <w:pPr>
-        <w:pStyle w:val="6"/>
+        <w:pStyle w:val="7"/>
+        <w:keepNext w:val="0"/>
+        <w:keepLines w:val="0"/>
+        <w:pageBreakBefore w:val="0"/>
+        <w:widowControl w:val="0"/>
         <w:numPr>
           <w:ilvl w:val="0"/>
           <w:numId w:val="6"/>
         </w:numPr>
+        <w:kinsoku/>
+        <w:wordWrap/>
+        <w:overflowPunct/>
+        <w:topLinePunct w:val="0"/>
+        <w:autoSpaceDE/>
+        <w:autoSpaceDN/>
+        <w:bidi w:val="0"/>
+        <w:adjustRightInd/>
+        <w:snapToGrid/>
         <w:ind w:left="425" w:leftChars="0" w:hanging="425" w:firstLineChars="0"/>
+        <w:textAlignment w:val="auto"/>
+        <w:outlineLvl w:val="3"/>
         <w:rPr>
           <w:rFonts w:hint="eastAsia" w:ascii="宋体" w:hAnsi="宋体" w:eastAsia="宋体"/>
           <w:b/>
@@ -7422,7 +8175,7 @@
     </w:p>
     <w:p>
       <w:pPr>
-        <w:pStyle w:val="6"/>
+        <w:pStyle w:val="7"/>
         <w:numPr>
           <w:ilvl w:val="0"/>
           <w:numId w:val="0"/>
@@ -7451,7 +8204,7 @@
     </w:p>
     <w:p>
       <w:pPr>
-        <w:pStyle w:val="6"/>
+        <w:pStyle w:val="7"/>
         <w:numPr>
           <w:ilvl w:val="0"/>
           <w:numId w:val="0"/>
@@ -7592,7 +8345,7 @@
     </w:p>
     <w:p>
       <w:pPr>
-        <w:pStyle w:val="6"/>
+        <w:pStyle w:val="7"/>
         <w:numPr>
           <w:ilvl w:val="0"/>
           <w:numId w:val="0"/>
@@ -7776,7 +8529,7 @@
     </w:p>
     <w:p>
       <w:pPr>
-        <w:pStyle w:val="6"/>
+        <w:pStyle w:val="7"/>
         <w:numPr>
           <w:ilvl w:val="0"/>
           <w:numId w:val="0"/>
@@ -7945,7 +8698,7 @@
     </w:p>
     <w:p>
       <w:pPr>
-        <w:pStyle w:val="6"/>
+        <w:pStyle w:val="7"/>
         <w:numPr>
           <w:ilvl w:val="0"/>
           <w:numId w:val="0"/>
@@ -7970,7 +8723,7 @@
     </w:p>
     <w:p>
       <w:pPr>
-        <w:pStyle w:val="6"/>
+        <w:pStyle w:val="7"/>
         <w:numPr>
           <w:ilvl w:val="0"/>
           <w:numId w:val="0"/>
@@ -8166,7 +8919,7 @@
     </w:p>
     <w:p>
       <w:pPr>
-        <w:pStyle w:val="6"/>
+        <w:pStyle w:val="7"/>
         <w:numPr>
           <w:ilvl w:val="0"/>
           <w:numId w:val="0"/>
@@ -8389,7 +9142,7 @@
     </w:p>
     <w:p>
       <w:pPr>
-        <w:pStyle w:val="6"/>
+        <w:pStyle w:val="7"/>
         <w:numPr>
           <w:ilvl w:val="0"/>
           <w:numId w:val="0"/>
@@ -8414,7 +9167,7 @@
     </w:p>
     <w:p>
       <w:pPr>
-        <w:pStyle w:val="6"/>
+        <w:pStyle w:val="7"/>
         <w:numPr>
           <w:ilvl w:val="0"/>
           <w:numId w:val="0"/>
@@ -9722,7 +10475,7 @@
     </w:p>
     <w:p>
       <w:pPr>
-        <w:pStyle w:val="6"/>
+        <w:pStyle w:val="7"/>
         <w:numPr>
           <w:ilvl w:val="0"/>
           <w:numId w:val="0"/>
@@ -9738,7 +10491,7 @@
     </w:p>
     <w:p>
       <w:pPr>
-        <w:pStyle w:val="6"/>
+        <w:pStyle w:val="7"/>
         <w:numPr>
           <w:ilvl w:val="0"/>
           <w:numId w:val="0"/>
@@ -9754,12 +10507,27 @@
     </w:p>
     <w:p>
       <w:pPr>
-        <w:pStyle w:val="6"/>
+        <w:pStyle w:val="7"/>
+        <w:keepNext w:val="0"/>
+        <w:keepLines w:val="0"/>
+        <w:pageBreakBefore w:val="0"/>
+        <w:widowControl w:val="0"/>
         <w:numPr>
           <w:ilvl w:val="0"/>
           <w:numId w:val="6"/>
         </w:numPr>
+        <w:kinsoku/>
+        <w:wordWrap/>
+        <w:overflowPunct/>
+        <w:topLinePunct w:val="0"/>
+        <w:autoSpaceDE/>
+        <w:autoSpaceDN/>
+        <w:bidi w:val="0"/>
+        <w:adjustRightInd/>
+        <w:snapToGrid/>
         <w:ind w:left="425" w:leftChars="0" w:hanging="425" w:firstLineChars="0"/>
+        <w:textAlignment w:val="auto"/>
+        <w:outlineLvl w:val="3"/>
         <w:rPr>
           <w:rFonts w:hint="eastAsia" w:ascii="宋体" w:hAnsi="宋体" w:eastAsia="宋体"/>
           <w:b/>
@@ -9783,7 +10551,7 @@
     </w:p>
     <w:p>
       <w:pPr>
-        <w:pStyle w:val="6"/>
+        <w:pStyle w:val="7"/>
         <w:numPr>
           <w:ilvl w:val="0"/>
           <w:numId w:val="0"/>
@@ -9872,7 +10640,7 @@
     </w:p>
     <w:p>
       <w:pPr>
-        <w:pStyle w:val="6"/>
+        <w:pStyle w:val="7"/>
         <w:numPr>
           <w:ilvl w:val="0"/>
           <w:numId w:val="0"/>
@@ -10113,7 +10881,7 @@
     </w:p>
     <w:p>
       <w:pPr>
-        <w:pStyle w:val="6"/>
+        <w:pStyle w:val="7"/>
         <w:numPr>
           <w:ilvl w:val="0"/>
           <w:numId w:val="0"/>
@@ -10315,7 +11083,7 @@
     </w:p>
     <w:p>
       <w:pPr>
-        <w:pStyle w:val="6"/>
+        <w:pStyle w:val="7"/>
         <w:numPr>
           <w:ilvl w:val="0"/>
           <w:numId w:val="0"/>
@@ -11089,7 +11857,7 @@
     </w:p>
     <w:p>
       <w:pPr>
-        <w:pStyle w:val="6"/>
+        <w:pStyle w:val="7"/>
         <w:numPr>
           <w:ilvl w:val="0"/>
           <w:numId w:val="0"/>
@@ -11188,12 +11956,27 @@
     </w:p>
     <w:p>
       <w:pPr>
-        <w:pStyle w:val="6"/>
+        <w:pStyle w:val="7"/>
+        <w:keepNext w:val="0"/>
+        <w:keepLines w:val="0"/>
+        <w:pageBreakBefore w:val="0"/>
+        <w:widowControl w:val="0"/>
         <w:numPr>
           <w:ilvl w:val="0"/>
           <w:numId w:val="6"/>
         </w:numPr>
+        <w:kinsoku/>
+        <w:wordWrap/>
+        <w:overflowPunct/>
+        <w:topLinePunct w:val="0"/>
+        <w:autoSpaceDE/>
+        <w:autoSpaceDN/>
+        <w:bidi w:val="0"/>
+        <w:adjustRightInd/>
+        <w:snapToGrid/>
         <w:ind w:left="425" w:leftChars="0" w:hanging="425" w:firstLineChars="0"/>
+        <w:textAlignment w:val="auto"/>
+        <w:outlineLvl w:val="3"/>
         <w:rPr>
           <w:rFonts w:hint="eastAsia" w:ascii="宋体" w:hAnsi="宋体" w:eastAsia="宋体"/>
           <w:b/>
@@ -13710,12 +14493,27 @@
     </w:p>
     <w:p>
       <w:pPr>
-        <w:pStyle w:val="6"/>
+        <w:pStyle w:val="7"/>
+        <w:keepNext w:val="0"/>
+        <w:keepLines w:val="0"/>
+        <w:pageBreakBefore w:val="0"/>
+        <w:widowControl w:val="0"/>
         <w:numPr>
           <w:ilvl w:val="0"/>
           <w:numId w:val="6"/>
         </w:numPr>
+        <w:kinsoku/>
+        <w:wordWrap/>
+        <w:overflowPunct/>
+        <w:topLinePunct w:val="0"/>
+        <w:autoSpaceDE/>
+        <w:autoSpaceDN/>
+        <w:bidi w:val="0"/>
+        <w:adjustRightInd/>
+        <w:snapToGrid/>
         <w:ind w:left="425" w:leftChars="0" w:hanging="425" w:firstLineChars="0"/>
+        <w:textAlignment w:val="auto"/>
+        <w:outlineLvl w:val="3"/>
         <w:rPr>
           <w:rFonts w:hint="eastAsia" w:ascii="宋体" w:hAnsi="宋体" w:eastAsia="宋体"/>
           <w:b/>
@@ -13739,7 +14537,7 @@
     </w:p>
     <w:p>
       <w:pPr>
-        <w:pStyle w:val="6"/>
+        <w:pStyle w:val="7"/>
         <w:numPr>
           <w:ilvl w:val="0"/>
           <w:numId w:val="0"/>
@@ -13768,7 +14566,7 @@
     </w:p>
     <w:p>
       <w:pPr>
-        <w:pStyle w:val="6"/>
+        <w:pStyle w:val="7"/>
         <w:numPr>
           <w:ilvl w:val="0"/>
           <w:numId w:val="0"/>
@@ -13929,7 +14727,7 @@
     </w:p>
     <w:p>
       <w:pPr>
-        <w:pStyle w:val="6"/>
+        <w:pStyle w:val="7"/>
         <w:numPr>
           <w:ilvl w:val="0"/>
           <w:numId w:val="0"/>
@@ -14083,7 +14881,7 @@
     </w:p>
     <w:p>
       <w:pPr>
-        <w:pStyle w:val="6"/>
+        <w:pStyle w:val="7"/>
         <w:numPr>
           <w:ilvl w:val="0"/>
           <w:numId w:val="0"/>
@@ -14108,7 +14906,7 @@
     </w:p>
     <w:p>
       <w:pPr>
-        <w:pStyle w:val="6"/>
+        <w:pStyle w:val="7"/>
         <w:numPr>
           <w:ilvl w:val="0"/>
           <w:numId w:val="0"/>
@@ -14334,12 +15132,27 @@
     </w:p>
     <w:p>
       <w:pPr>
-        <w:pStyle w:val="6"/>
+        <w:pStyle w:val="7"/>
+        <w:keepNext w:val="0"/>
+        <w:keepLines w:val="0"/>
+        <w:pageBreakBefore w:val="0"/>
+        <w:widowControl w:val="0"/>
         <w:numPr>
           <w:ilvl w:val="0"/>
           <w:numId w:val="3"/>
         </w:numPr>
+        <w:kinsoku/>
+        <w:wordWrap/>
+        <w:overflowPunct/>
+        <w:topLinePunct w:val="0"/>
+        <w:autoSpaceDE/>
+        <w:autoSpaceDN/>
+        <w:bidi w:val="0"/>
+        <w:adjustRightInd/>
+        <w:snapToGrid/>
         <w:ind w:left="0" w:leftChars="0" w:firstLine="420" w:firstLineChars="0"/>
+        <w:textAlignment w:val="auto"/>
+        <w:outlineLvl w:val="1"/>
         <w:rPr>
           <w:rFonts w:hint="eastAsia" w:ascii="宋体" w:hAnsi="宋体" w:eastAsia="宋体"/>
           <w:b/>
@@ -14363,12 +15176,27 @@
     </w:p>
     <w:p>
       <w:pPr>
-        <w:pStyle w:val="6"/>
+        <w:pStyle w:val="7"/>
+        <w:keepNext w:val="0"/>
+        <w:keepLines w:val="0"/>
+        <w:pageBreakBefore w:val="0"/>
+        <w:widowControl w:val="0"/>
         <w:numPr>
           <w:ilvl w:val="0"/>
           <w:numId w:val="7"/>
         </w:numPr>
+        <w:kinsoku/>
+        <w:wordWrap/>
+        <w:overflowPunct/>
+        <w:topLinePunct w:val="0"/>
+        <w:autoSpaceDE/>
+        <w:autoSpaceDN/>
+        <w:bidi w:val="0"/>
+        <w:adjustRightInd/>
+        <w:snapToGrid/>
         <w:ind w:left="425" w:leftChars="0" w:hanging="425" w:firstLineChars="0"/>
+        <w:textAlignment w:val="auto"/>
+        <w:outlineLvl w:val="2"/>
         <w:rPr>
           <w:rFonts w:hint="eastAsia" w:ascii="宋体" w:hAnsi="宋体" w:eastAsia="宋体"/>
           <w:b/>
@@ -14392,7 +15220,7 @@
     </w:p>
     <w:p>
       <w:pPr>
-        <w:pStyle w:val="6"/>
+        <w:pStyle w:val="7"/>
         <w:numPr>
           <w:ilvl w:val="0"/>
           <w:numId w:val="0"/>
@@ -14421,7 +15249,7 @@
     </w:p>
     <w:p>
       <w:pPr>
-        <w:pStyle w:val="6"/>
+        <w:pStyle w:val="7"/>
         <w:numPr>
           <w:ilvl w:val="0"/>
           <w:numId w:val="0"/>
@@ -14998,7 +15826,7 @@
     </w:p>
     <w:p>
       <w:pPr>
-        <w:pStyle w:val="6"/>
+        <w:pStyle w:val="7"/>
         <w:numPr>
           <w:ilvl w:val="0"/>
           <w:numId w:val="0"/>
@@ -15447,7 +16275,7 @@
     </w:p>
     <w:p>
       <w:pPr>
-        <w:pStyle w:val="6"/>
+        <w:pStyle w:val="7"/>
         <w:numPr>
           <w:ilvl w:val="0"/>
           <w:numId w:val="0"/>
@@ -15509,7 +16337,7 @@
     </w:p>
     <w:p>
       <w:pPr>
-        <w:pStyle w:val="6"/>
+        <w:pStyle w:val="7"/>
         <w:numPr>
           <w:ilvl w:val="0"/>
           <w:numId w:val="0"/>
@@ -15535,12 +16363,27 @@
     </w:p>
     <w:p>
       <w:pPr>
-        <w:pStyle w:val="6"/>
+        <w:pStyle w:val="7"/>
+        <w:keepNext w:val="0"/>
+        <w:keepLines w:val="0"/>
+        <w:pageBreakBefore w:val="0"/>
+        <w:widowControl w:val="0"/>
         <w:numPr>
           <w:ilvl w:val="0"/>
           <w:numId w:val="7"/>
         </w:numPr>
+        <w:kinsoku/>
+        <w:wordWrap/>
+        <w:overflowPunct/>
+        <w:topLinePunct w:val="0"/>
+        <w:autoSpaceDE/>
+        <w:autoSpaceDN/>
+        <w:bidi w:val="0"/>
+        <w:adjustRightInd/>
+        <w:snapToGrid/>
         <w:ind w:left="425" w:leftChars="0" w:hanging="425" w:firstLineChars="0"/>
+        <w:textAlignment w:val="auto"/>
+        <w:outlineLvl w:val="2"/>
         <w:rPr>
           <w:rFonts w:hint="eastAsia" w:ascii="宋体" w:hAnsi="宋体" w:eastAsia="宋体"/>
           <w:b/>
@@ -15564,12 +16407,27 @@
     </w:p>
     <w:p>
       <w:pPr>
-        <w:pStyle w:val="6"/>
+        <w:pStyle w:val="7"/>
+        <w:keepNext w:val="0"/>
+        <w:keepLines w:val="0"/>
+        <w:pageBreakBefore w:val="0"/>
+        <w:widowControl w:val="0"/>
         <w:numPr>
           <w:ilvl w:val="0"/>
           <w:numId w:val="7"/>
         </w:numPr>
+        <w:kinsoku/>
+        <w:wordWrap/>
+        <w:overflowPunct/>
+        <w:topLinePunct w:val="0"/>
+        <w:autoSpaceDE/>
+        <w:autoSpaceDN/>
+        <w:bidi w:val="0"/>
+        <w:adjustRightInd/>
+        <w:snapToGrid/>
         <w:ind w:left="425" w:leftChars="0" w:hanging="425" w:firstLineChars="0"/>
+        <w:textAlignment w:val="auto"/>
+        <w:outlineLvl w:val="2"/>
         <w:rPr>
           <w:rFonts w:hint="eastAsia" w:ascii="宋体" w:hAnsi="宋体" w:eastAsia="宋体"/>
           <w:b/>
@@ -15593,7 +16451,7 @@
     </w:p>
     <w:p>
       <w:pPr>
-        <w:pStyle w:val="6"/>
+        <w:pStyle w:val="7"/>
         <w:numPr>
           <w:ilvl w:val="0"/>
           <w:numId w:val="0"/>
@@ -15876,12 +16734,27 @@
     </w:p>
     <w:p>
       <w:pPr>
-        <w:pStyle w:val="6"/>
+        <w:pStyle w:val="7"/>
+        <w:keepNext w:val="0"/>
+        <w:keepLines w:val="0"/>
+        <w:pageBreakBefore w:val="0"/>
+        <w:widowControl w:val="0"/>
         <w:numPr>
           <w:ilvl w:val="0"/>
           <w:numId w:val="1"/>
         </w:numPr>
-        <w:ind w:firstLineChars="0"/>
+        <w:kinsoku/>
+        <w:wordWrap/>
+        <w:overflowPunct/>
+        <w:topLinePunct w:val="0"/>
+        <w:autoSpaceDE/>
+        <w:autoSpaceDN/>
+        <w:bidi w:val="0"/>
+        <w:adjustRightInd/>
+        <w:snapToGrid/>
+        <w:ind w:left="879" w:hanging="879" w:firstLineChars="0"/>
+        <w:textAlignment w:val="auto"/>
+        <w:outlineLvl w:val="0"/>
         <w:rPr>
           <w:rFonts w:hint="eastAsia" w:ascii="宋体" w:hAnsi="宋体" w:eastAsia="宋体"/>
           <w:b/>
@@ -15890,6 +16763,7 @@
           <w:szCs w:val="28"/>
         </w:rPr>
       </w:pPr>
+      <w:bookmarkStart w:id="2" w:name="_Toc6220"/>
       <w:r>
         <w:rPr>
           <w:rFonts w:hint="eastAsia" w:ascii="宋体" w:hAnsi="宋体" w:eastAsia="宋体"/>
@@ -15900,15 +16774,31 @@
         </w:rPr>
         <w:t>实验方法与内容</w:t>
       </w:r>
+      <w:bookmarkEnd w:id="2"/>
     </w:p>
     <w:p>
       <w:pPr>
-        <w:pStyle w:val="6"/>
+        <w:pStyle w:val="7"/>
+        <w:keepNext w:val="0"/>
+        <w:keepLines w:val="0"/>
+        <w:pageBreakBefore w:val="0"/>
+        <w:widowControl w:val="0"/>
         <w:numPr>
           <w:ilvl w:val="0"/>
           <w:numId w:val="8"/>
         </w:numPr>
+        <w:kinsoku/>
+        <w:wordWrap/>
+        <w:overflowPunct/>
+        <w:topLinePunct w:val="0"/>
+        <w:autoSpaceDE/>
+        <w:autoSpaceDN/>
+        <w:bidi w:val="0"/>
+        <w:adjustRightInd/>
+        <w:snapToGrid/>
         <w:ind w:left="0" w:leftChars="0" w:firstLine="420" w:firstLineChars="0"/>
+        <w:textAlignment w:val="auto"/>
+        <w:outlineLvl w:val="1"/>
         <w:rPr>
           <w:rFonts w:hint="eastAsia" w:ascii="宋体" w:hAnsi="宋体" w:eastAsia="宋体"/>
           <w:b/>
@@ -15932,12 +16822,12 @@
     </w:p>
     <w:p>
       <w:pPr>
-        <w:pStyle w:val="6"/>
+        <w:pStyle w:val="7"/>
         <w:numPr>
+          <w:ilvl w:val="0"/>
           <w:numId w:val="0"/>
         </w:numPr>
         <w:ind w:left="420" w:leftChars="0"/>
-        <m:rPr/>
         <w:rPr>
           <w:rFonts w:hint="eastAsia" w:hAnsi="Cambria Math"/>
           <w:i w:val="0"/>
@@ -16027,7 +16917,6 @@
         </m:r>
       </m:oMath>
       <w:r>
-        <m:rPr/>
         <w:rPr>
           <w:rFonts w:hint="eastAsia" w:ascii="宋体" w:hAnsi="宋体" w:eastAsia="宋体" w:cs="宋体"/>
           <w:i w:val="0"/>
@@ -16037,7 +16926,6 @@
         <w:t>，</w:t>
       </w:r>
       <w:r>
-        <m:rPr/>
         <w:rPr>
           <w:rFonts w:hint="eastAsia" w:ascii="宋体" w:hAnsi="宋体" w:eastAsia="宋体" w:cs="宋体"/>
           <w:i w:val="0"/>
@@ -16049,8 +16937,9 @@
     </w:p>
     <w:p>
       <w:pPr>
-        <w:pStyle w:val="6"/>
+        <w:pStyle w:val="7"/>
         <w:numPr>
+          <w:ilvl w:val="0"/>
           <w:numId w:val="0"/>
         </w:numPr>
         <w:ind w:left="420" w:leftChars="0"/>
@@ -16240,8 +17129,9 @@
     </w:p>
     <w:p>
       <w:pPr>
-        <w:pStyle w:val="6"/>
+        <w:pStyle w:val="7"/>
         <w:numPr>
+          <w:ilvl w:val="0"/>
           <w:numId w:val="0"/>
         </w:numPr>
         <w:ind w:left="420" w:leftChars="0"/>
@@ -17255,8 +18145,9 @@
     </w:p>
     <w:p>
       <w:pPr>
-        <w:pStyle w:val="6"/>
+        <w:pStyle w:val="7"/>
         <w:numPr>
+          <w:ilvl w:val="0"/>
           <w:numId w:val="0"/>
         </w:numPr>
         <w:ind w:left="420" w:leftChars="0"/>
@@ -17818,12 +18709,27 @@
     </w:p>
     <w:p>
       <w:pPr>
-        <w:pStyle w:val="6"/>
+        <w:pStyle w:val="7"/>
+        <w:keepNext w:val="0"/>
+        <w:keepLines w:val="0"/>
+        <w:pageBreakBefore w:val="0"/>
+        <w:widowControl w:val="0"/>
         <w:numPr>
           <w:ilvl w:val="0"/>
           <w:numId w:val="8"/>
         </w:numPr>
+        <w:kinsoku/>
+        <w:wordWrap/>
+        <w:overflowPunct/>
+        <w:topLinePunct w:val="0"/>
+        <w:autoSpaceDE/>
+        <w:autoSpaceDN/>
+        <w:bidi w:val="0"/>
+        <w:adjustRightInd/>
+        <w:snapToGrid/>
         <w:ind w:left="0" w:leftChars="0" w:firstLine="420" w:firstLineChars="0"/>
+        <w:textAlignment w:val="auto"/>
+        <w:outlineLvl w:val="1"/>
         <w:rPr>
           <w:rFonts w:hint="eastAsia" w:ascii="宋体" w:hAnsi="宋体" w:eastAsia="宋体"/>
           <w:b/>
@@ -17847,8 +18753,9 @@
     </w:p>
     <w:p>
       <w:pPr>
-        <w:pStyle w:val="6"/>
+        <w:pStyle w:val="7"/>
         <w:numPr>
+          <w:ilvl w:val="0"/>
           <w:numId w:val="0"/>
         </w:numPr>
         <w:ind w:left="420" w:leftChars="0"/>
@@ -17912,8 +18819,9 @@
     </w:p>
     <w:p>
       <w:pPr>
-        <w:pStyle w:val="6"/>
+        <w:pStyle w:val="7"/>
         <w:numPr>
+          <w:ilvl w:val="0"/>
           <w:numId w:val="0"/>
         </w:numPr>
         <w:ind w:left="420" w:leftChars="0"/>
@@ -17941,7 +18849,7 @@
     </w:p>
     <w:p>
       <w:pPr>
-        <w:pStyle w:val="6"/>
+        <w:pStyle w:val="7"/>
         <w:numPr>
           <w:ilvl w:val="0"/>
           <w:numId w:val="0"/>
@@ -18250,18 +19158,7 @@
           <w:szCs w:val="28"/>
           <w:lang w:val="en-US" w:eastAsia="zh-CN"/>
         </w:rPr>
-        <w:t>；</w:t>
-      </w:r>
-      <w:r>
-        <w:rPr>
-          <w:rFonts w:hint="eastAsia" w:ascii="宋体" w:hAnsi="宋体" w:eastAsia="宋体"/>
-          <w:b w:val="0"/>
-          <w:bCs w:val="0"/>
-          <w:sz w:val="28"/>
-          <w:szCs w:val="28"/>
-          <w:lang w:val="en-US" w:eastAsia="zh-CN"/>
-        </w:rPr>
-        <w:t>输出为六个状态量：位置</w:t>
+        <w:t>；输出为六个状态量：位置</w:t>
       </w:r>
       <m:oMath>
         <m:r>
@@ -18439,7 +19336,7 @@
     </w:p>
     <w:p>
       <w:pPr>
-        <w:pStyle w:val="6"/>
+        <w:pStyle w:val="7"/>
         <w:numPr>
           <w:ilvl w:val="0"/>
           <w:numId w:val="0"/>
@@ -18468,12 +19365,27 @@
     </w:p>
     <w:p>
       <w:pPr>
-        <w:pStyle w:val="6"/>
+        <w:pStyle w:val="7"/>
+        <w:keepNext w:val="0"/>
+        <w:keepLines w:val="0"/>
+        <w:pageBreakBefore w:val="0"/>
+        <w:widowControl w:val="0"/>
         <w:numPr>
           <w:ilvl w:val="0"/>
           <w:numId w:val="8"/>
         </w:numPr>
+        <w:kinsoku/>
+        <w:wordWrap/>
+        <w:overflowPunct/>
+        <w:topLinePunct w:val="0"/>
+        <w:autoSpaceDE/>
+        <w:autoSpaceDN/>
+        <w:bidi w:val="0"/>
+        <w:adjustRightInd/>
+        <w:snapToGrid/>
         <w:ind w:left="0" w:leftChars="0" w:firstLine="420" w:firstLineChars="0"/>
+        <w:textAlignment w:val="auto"/>
+        <w:outlineLvl w:val="1"/>
         <w:rPr>
           <w:rFonts w:hint="eastAsia" w:ascii="宋体" w:hAnsi="宋体" w:eastAsia="宋体"/>
           <w:b/>
@@ -18497,8 +19409,9 @@
     </w:p>
     <w:p>
       <w:pPr>
-        <w:pStyle w:val="6"/>
+        <w:pStyle w:val="7"/>
         <w:numPr>
+          <w:ilvl w:val="0"/>
           <w:numId w:val="0"/>
         </w:numPr>
         <w:ind w:left="420" w:leftChars="0"/>
@@ -18525,8 +19438,9 @@
     </w:p>
     <w:p>
       <w:pPr>
-        <w:pStyle w:val="6"/>
+        <w:pStyle w:val="7"/>
         <w:numPr>
+          <w:ilvl w:val="0"/>
           <w:numId w:val="0"/>
         </w:numPr>
         <w:ind w:left="420" w:leftChars="0"/>
@@ -18693,8 +19607,9 @@
     </w:p>
     <w:p>
       <w:pPr>
-        <w:pStyle w:val="6"/>
+        <w:pStyle w:val="7"/>
         <w:numPr>
+          <w:ilvl w:val="0"/>
           <w:numId w:val="0"/>
         </w:numPr>
         <w:ind w:left="420" w:leftChars="0"/>
@@ -19493,8 +20408,9 @@
     </w:p>
     <w:p>
       <w:pPr>
-        <w:pStyle w:val="6"/>
+        <w:pStyle w:val="7"/>
         <w:numPr>
+          <w:ilvl w:val="0"/>
           <w:numId w:val="0"/>
         </w:numPr>
         <w:ind w:left="420" w:leftChars="0"/>
@@ -19517,8 +20433,9 @@
     </w:p>
     <w:p>
       <w:pPr>
-        <w:pStyle w:val="6"/>
+        <w:pStyle w:val="7"/>
         <w:numPr>
+          <w:ilvl w:val="0"/>
           <w:numId w:val="0"/>
         </w:numPr>
         <w:ind w:left="420" w:leftChars="0"/>
@@ -19694,8 +20611,9 @@
     </w:p>
     <w:p>
       <w:pPr>
-        <w:pStyle w:val="6"/>
+        <w:pStyle w:val="7"/>
         <w:numPr>
+          <w:ilvl w:val="0"/>
           <w:numId w:val="0"/>
         </w:numPr>
         <w:ind w:left="420" w:leftChars="0"/>
@@ -20088,12 +21006,27 @@
     </w:p>
     <w:p>
       <w:pPr>
-        <w:pStyle w:val="6"/>
+        <w:pStyle w:val="7"/>
+        <w:keepNext w:val="0"/>
+        <w:keepLines w:val="0"/>
+        <w:pageBreakBefore w:val="0"/>
+        <w:widowControl w:val="0"/>
         <w:numPr>
           <w:ilvl w:val="0"/>
           <w:numId w:val="8"/>
         </w:numPr>
+        <w:kinsoku/>
+        <w:wordWrap/>
+        <w:overflowPunct/>
+        <w:topLinePunct w:val="0"/>
+        <w:autoSpaceDE/>
+        <w:autoSpaceDN/>
+        <w:bidi w:val="0"/>
+        <w:adjustRightInd/>
+        <w:snapToGrid/>
         <w:ind w:left="0" w:leftChars="0" w:firstLine="420" w:firstLineChars="0"/>
+        <w:textAlignment w:val="auto"/>
+        <w:outlineLvl w:val="1"/>
         <w:rPr>
           <w:rFonts w:hint="eastAsia" w:ascii="宋体" w:hAnsi="宋体" w:eastAsia="宋体"/>
           <w:b/>
@@ -20117,8 +21050,9 @@
     </w:p>
     <w:p>
       <w:pPr>
-        <w:pStyle w:val="6"/>
+        <w:pStyle w:val="7"/>
         <w:numPr>
+          <w:ilvl w:val="0"/>
           <w:numId w:val="0"/>
         </w:numPr>
         <w:ind w:left="420" w:leftChars="0"/>
@@ -20404,8 +21338,9 @@
     </w:p>
     <w:p>
       <w:pPr>
-        <w:pStyle w:val="6"/>
+        <w:pStyle w:val="7"/>
         <w:numPr>
+          <w:ilvl w:val="0"/>
           <w:numId w:val="0"/>
         </w:numPr>
         <w:ind w:left="420" w:leftChars="0"/>
@@ -20812,8 +21747,9 @@
     </w:p>
     <w:p>
       <w:pPr>
-        <w:pStyle w:val="6"/>
+        <w:pStyle w:val="7"/>
         <w:numPr>
+          <w:ilvl w:val="0"/>
           <w:numId w:val="0"/>
         </w:numPr>
         <w:ind w:left="420" w:leftChars="0"/>
@@ -20854,8 +21790,9 @@
     </w:p>
     <w:p>
       <w:pPr>
-        <w:pStyle w:val="6"/>
+        <w:pStyle w:val="7"/>
         <w:numPr>
+          <w:ilvl w:val="0"/>
           <w:numId w:val="0"/>
         </w:numPr>
         <w:ind w:left="420" w:leftChars="0"/>
@@ -21049,8 +21986,9 @@
     </w:p>
     <w:p>
       <w:pPr>
-        <w:pStyle w:val="6"/>
+        <w:pStyle w:val="7"/>
         <w:numPr>
+          <w:ilvl w:val="0"/>
           <w:numId w:val="0"/>
         </w:numPr>
         <w:ind w:left="420" w:leftChars="0"/>
@@ -21690,8 +22628,9 @@
     </w:p>
     <w:p>
       <w:pPr>
-        <w:pStyle w:val="6"/>
+        <w:pStyle w:val="7"/>
         <w:numPr>
+          <w:ilvl w:val="0"/>
           <w:numId w:val="0"/>
         </w:numPr>
         <w:ind w:left="420" w:leftChars="0"/>
@@ -21714,8 +22653,9 @@
     </w:p>
     <w:p>
       <w:pPr>
-        <w:pStyle w:val="6"/>
+        <w:pStyle w:val="7"/>
         <w:numPr>
+          <w:ilvl w:val="0"/>
           <w:numId w:val="0"/>
         </w:numPr>
         <w:ind w:left="420" w:leftChars="0"/>
@@ -22571,8 +23511,9 @@
     </w:p>
     <w:p>
       <w:pPr>
-        <w:pStyle w:val="6"/>
+        <w:pStyle w:val="7"/>
         <w:numPr>
+          <w:ilvl w:val="0"/>
           <w:numId w:val="0"/>
         </w:numPr>
         <w:ind w:left="420" w:leftChars="0"/>
@@ -22595,8 +23536,9 @@
     </w:p>
     <w:p>
       <w:pPr>
-        <w:pStyle w:val="6"/>
+        <w:pStyle w:val="7"/>
         <w:numPr>
+          <w:ilvl w:val="0"/>
           <w:numId w:val="0"/>
         </w:numPr>
         <w:ind w:left="420" w:leftChars="0"/>
@@ -22925,8 +23867,9 @@
     </w:p>
     <w:p>
       <w:pPr>
-        <w:pStyle w:val="6"/>
+        <w:pStyle w:val="7"/>
         <w:numPr>
+          <w:ilvl w:val="0"/>
           <w:numId w:val="0"/>
         </w:numPr>
         <w:ind w:left="420" w:leftChars="0"/>
@@ -22958,7 +23901,6 @@
         </m:r>
       </m:oMath>
       <w:r>
-        <m:rPr/>
         <w:rPr>
           <w:rFonts w:hint="eastAsia" w:hAnsi="Cambria Math" w:eastAsia="宋体"/>
           <w:i w:val="0"/>
@@ -22970,8 +23912,9 @@
     </w:p>
     <w:p>
       <w:pPr>
-        <w:pStyle w:val="6"/>
+        <w:pStyle w:val="7"/>
         <w:numPr>
+          <w:ilvl w:val="0"/>
           <w:numId w:val="0"/>
         </w:numPr>
         <w:ind w:left="420" w:leftChars="0"/>
@@ -22994,12 +23937,12 @@
     </w:p>
     <w:p>
       <w:pPr>
-        <w:pStyle w:val="6"/>
+        <w:pStyle w:val="7"/>
         <w:numPr>
+          <w:ilvl w:val="0"/>
           <w:numId w:val="0"/>
         </w:numPr>
         <w:ind w:left="420" w:leftChars="0"/>
-        <m:rPr/>
         <w:rPr>
           <w:rFonts w:hint="default" w:hAnsi="Cambria Math" w:eastAsia="Segoe UI Emoji"/>
           <w:i w:val="0"/>
@@ -23134,12 +24077,12 @@
     </w:p>
     <w:p>
       <w:pPr>
-        <w:pStyle w:val="6"/>
+        <w:pStyle w:val="7"/>
         <w:numPr>
+          <w:ilvl w:val="0"/>
           <w:numId w:val="0"/>
         </w:numPr>
         <w:ind w:left="420" w:leftChars="0"/>
-        <m:rPr/>
         <w:rPr>
           <w:rFonts w:hint="eastAsia" w:hAnsi="Cambria Math" w:eastAsia="宋体"/>
           <w:i w:val="0"/>
@@ -23148,7 +24091,6 @@
         </w:rPr>
       </w:pPr>
       <w:r>
-        <m:rPr/>
         <w:rPr>
           <w:rFonts w:hint="eastAsia" w:hAnsi="Cambria Math" w:eastAsia="宋体"/>
           <w:i w:val="0"/>
@@ -23160,8 +24102,9 @@
     </w:p>
     <w:p>
       <w:pPr>
-        <w:pStyle w:val="6"/>
+        <w:pStyle w:val="7"/>
         <w:numPr>
+          <w:ilvl w:val="0"/>
           <w:numId w:val="0"/>
         </w:numPr>
         <w:ind w:left="420" w:leftChars="0"/>
@@ -23392,12 +24335,12 @@
     </w:p>
     <w:p>
       <w:pPr>
-        <w:pStyle w:val="6"/>
+        <w:pStyle w:val="7"/>
         <w:numPr>
+          <w:ilvl w:val="0"/>
           <w:numId w:val="0"/>
         </w:numPr>
         <w:ind w:left="420" w:leftChars="0"/>
-        <m:rPr/>
         <w:rPr>
           <w:rFonts w:hint="eastAsia" w:hAnsi="Cambria Math" w:eastAsiaTheme="minorEastAsia"/>
           <w:i w:val="0"/>
@@ -23472,8 +24415,9 @@
     </w:p>
     <w:p>
       <w:pPr>
-        <w:pStyle w:val="6"/>
+        <w:pStyle w:val="7"/>
         <w:numPr>
+          <w:ilvl w:val="0"/>
           <w:numId w:val="0"/>
         </w:numPr>
         <w:ind w:left="420" w:leftChars="0"/>
@@ -23511,8 +24455,9 @@
     </w:p>
     <w:p>
       <w:pPr>
-        <w:pStyle w:val="6"/>
+        <w:pStyle w:val="7"/>
         <w:numPr>
+          <w:ilvl w:val="0"/>
           <w:numId w:val="0"/>
         </w:numPr>
         <w:ind w:left="420" w:leftChars="0"/>
@@ -23632,8 +24577,9 @@
     </w:p>
     <w:p>
       <w:pPr>
-        <w:pStyle w:val="6"/>
+        <w:pStyle w:val="7"/>
         <w:numPr>
+          <w:ilvl w:val="0"/>
           <w:numId w:val="0"/>
         </w:numPr>
         <w:ind w:left="420" w:leftChars="0"/>
@@ -23821,8 +24767,9 @@
     </w:p>
     <w:p>
       <w:pPr>
-        <w:pStyle w:val="6"/>
+        <w:pStyle w:val="7"/>
         <w:numPr>
+          <w:ilvl w:val="0"/>
           <w:numId w:val="0"/>
         </w:numPr>
         <w:ind w:left="420" w:leftChars="0"/>
@@ -23849,8 +24796,9 @@
     </w:p>
     <w:p>
       <w:pPr>
-        <w:pStyle w:val="6"/>
+        <w:pStyle w:val="7"/>
         <w:numPr>
+          <w:ilvl w:val="0"/>
           <w:numId w:val="0"/>
         </w:numPr>
         <w:ind w:left="420" w:leftChars="0"/>
@@ -24013,8 +24961,9 @@
     </w:p>
     <w:p>
       <w:pPr>
-        <w:pStyle w:val="6"/>
+        <w:pStyle w:val="7"/>
         <w:numPr>
+          <w:ilvl w:val="0"/>
           <w:numId w:val="0"/>
         </w:numPr>
         <w:ind w:left="420" w:leftChars="0"/>
@@ -24558,12 +25507,27 @@
     </w:p>
     <w:p>
       <w:pPr>
-        <w:pStyle w:val="6"/>
+        <w:pStyle w:val="7"/>
+        <w:keepNext w:val="0"/>
+        <w:keepLines w:val="0"/>
+        <w:pageBreakBefore w:val="0"/>
+        <w:widowControl w:val="0"/>
         <w:numPr>
           <w:ilvl w:val="0"/>
           <w:numId w:val="1"/>
         </w:numPr>
-        <w:ind w:firstLineChars="0"/>
+        <w:kinsoku/>
+        <w:wordWrap/>
+        <w:overflowPunct/>
+        <w:topLinePunct w:val="0"/>
+        <w:autoSpaceDE/>
+        <w:autoSpaceDN/>
+        <w:bidi w:val="0"/>
+        <w:adjustRightInd/>
+        <w:snapToGrid/>
+        <w:ind w:left="879" w:hanging="879" w:firstLineChars="0"/>
+        <w:textAlignment w:val="auto"/>
+        <w:outlineLvl w:val="0"/>
         <w:rPr>
           <w:rFonts w:hint="eastAsia" w:ascii="宋体" w:hAnsi="宋体" w:eastAsia="宋体"/>
           <w:b/>
@@ -24572,6 +25536,7 @@
           <w:szCs w:val="28"/>
         </w:rPr>
       </w:pPr>
+      <w:bookmarkStart w:id="3" w:name="_Toc4488"/>
       <w:r>
         <w:rPr>
           <w:rFonts w:hint="eastAsia" w:ascii="宋体" w:hAnsi="宋体" w:eastAsia="宋体"/>
@@ -24582,10 +25547,11 @@
         </w:rPr>
         <w:t>实验原始纪录</w:t>
       </w:r>
+      <w:bookmarkEnd w:id="3"/>
     </w:p>
     <w:p>
       <w:pPr>
-        <w:pStyle w:val="6"/>
+        <w:pStyle w:val="7"/>
         <w:numPr>
           <w:ilvl w:val="0"/>
           <w:numId w:val="0"/>
@@ -24599,17 +25565,30 @@
           <w:szCs w:val="28"/>
         </w:rPr>
       </w:pPr>
-      <w:bookmarkStart w:id="0" w:name="_GoBack"/>
-      <w:bookmarkEnd w:id="0"/>
     </w:p>
     <w:p>
       <w:pPr>
-        <w:pStyle w:val="6"/>
+        <w:pStyle w:val="7"/>
+        <w:keepNext w:val="0"/>
+        <w:keepLines w:val="0"/>
+        <w:pageBreakBefore w:val="0"/>
+        <w:widowControl w:val="0"/>
         <w:numPr>
           <w:ilvl w:val="0"/>
           <w:numId w:val="1"/>
         </w:numPr>
-        <w:ind w:firstLineChars="0"/>
+        <w:kinsoku/>
+        <w:wordWrap/>
+        <w:overflowPunct/>
+        <w:topLinePunct w:val="0"/>
+        <w:autoSpaceDE/>
+        <w:autoSpaceDN/>
+        <w:bidi w:val="0"/>
+        <w:adjustRightInd/>
+        <w:snapToGrid/>
+        <w:ind w:left="879" w:hanging="879" w:firstLineChars="0"/>
+        <w:textAlignment w:val="auto"/>
+        <w:outlineLvl w:val="0"/>
         <w:rPr>
           <w:rFonts w:hint="eastAsia" w:ascii="宋体" w:hAnsi="宋体" w:eastAsia="宋体"/>
           <w:b/>
@@ -24618,6 +25597,7 @@
           <w:szCs w:val="28"/>
         </w:rPr>
       </w:pPr>
+      <w:bookmarkStart w:id="4" w:name="_Toc24142"/>
       <w:r>
         <w:rPr>
           <w:rFonts w:hint="eastAsia" w:ascii="宋体" w:hAnsi="宋体" w:eastAsia="宋体"/>
@@ -24628,10 +25608,11 @@
         </w:rPr>
         <w:t>实验结果及分析</w:t>
       </w:r>
+      <w:bookmarkEnd w:id="4"/>
     </w:p>
     <w:p>
       <w:pPr>
-        <w:pStyle w:val="6"/>
+        <w:pStyle w:val="7"/>
         <w:numPr>
           <w:ilvl w:val="0"/>
           <w:numId w:val="0"/>
@@ -24648,12 +25629,27 @@
     </w:p>
     <w:p>
       <w:pPr>
-        <w:pStyle w:val="6"/>
+        <w:pStyle w:val="7"/>
+        <w:keepNext w:val="0"/>
+        <w:keepLines w:val="0"/>
+        <w:pageBreakBefore w:val="0"/>
+        <w:widowControl w:val="0"/>
         <w:numPr>
           <w:ilvl w:val="0"/>
           <w:numId w:val="1"/>
         </w:numPr>
-        <w:ind w:firstLineChars="0"/>
+        <w:kinsoku/>
+        <w:wordWrap/>
+        <w:overflowPunct/>
+        <w:topLinePunct w:val="0"/>
+        <w:autoSpaceDE/>
+        <w:autoSpaceDN/>
+        <w:bidi w:val="0"/>
+        <w:adjustRightInd/>
+        <w:snapToGrid/>
+        <w:ind w:left="879" w:hanging="879" w:firstLineChars="0"/>
+        <w:textAlignment w:val="auto"/>
+        <w:outlineLvl w:val="0"/>
         <w:rPr>
           <w:rFonts w:hint="eastAsia" w:ascii="宋体" w:hAnsi="宋体" w:eastAsia="宋体"/>
           <w:b/>
@@ -24662,6 +25658,7 @@
           <w:szCs w:val="28"/>
         </w:rPr>
       </w:pPr>
+      <w:bookmarkStart w:id="5" w:name="_Toc11322"/>
       <w:r>
         <w:rPr>
           <w:rFonts w:hint="eastAsia" w:ascii="宋体" w:hAnsi="宋体" w:eastAsia="宋体"/>
@@ -24672,10 +25669,11 @@
         </w:rPr>
         <w:t>实验总结与思考</w:t>
       </w:r>
+      <w:bookmarkEnd w:id="5"/>
     </w:p>
     <w:p>
       <w:pPr>
-        <w:pStyle w:val="6"/>
+        <w:pStyle w:val="7"/>
         <w:numPr>
           <w:ilvl w:val="0"/>
           <w:numId w:val="0"/>
@@ -24719,13 +25717,13 @@
     </w:lvl>
   </w:abstractNum>
   <w:abstractNum w:abstractNumId="1">
-    <w:nsid w:val="92DE1F69"/>
+    <w:nsid w:val="08CB8450"/>
     <w:multiLevelType w:val="singleLevel"/>
-    <w:tmpl w:val="92DE1F69"/>
+    <w:tmpl w:val="08CB8450"/>
     <w:lvl w:ilvl="0" w:tentative="0">
       <w:start w:val="1"/>
       <w:numFmt w:val="decimal"/>
-      <w:lvlText w:val="(%1)"/>
+      <w:lvlText w:val="%1."/>
       <w:lvlJc w:val="left"/>
       <w:pPr>
         <w:ind w:left="425" w:hanging="425"/>
@@ -24736,9 +25734,9 @@
     </w:lvl>
   </w:abstractNum>
   <w:abstractNum w:abstractNumId="2">
-    <w:nsid w:val="08CB8450"/>
+    <w:nsid w:val="1821BB4F"/>
     <w:multiLevelType w:val="singleLevel"/>
-    <w:tmpl w:val="08CB8450"/>
+    <w:tmpl w:val="1821BB4F"/>
     <w:lvl w:ilvl="0" w:tentative="0">
       <w:start w:val="1"/>
       <w:numFmt w:val="decimal"/>
@@ -24921,7 +25919,7 @@
     <w:abstractNumId w:val="4"/>
   </w:num>
   <w:num w:numId="4">
-    <w:abstractNumId w:val="2"/>
+    <w:abstractNumId w:val="1"/>
   </w:num>
   <w:num w:numId="5">
     <w:abstractNumId w:val="5"/>
@@ -24930,7 +25928,7 @@
     <w:abstractNumId w:val="6"/>
   </w:num>
   <w:num w:numId="7">
-    <w:abstractNumId w:val="1"/>
+    <w:abstractNumId w:val="2"/>
   </w:num>
   <w:num w:numId="8">
     <w:abstractNumId w:val="0"/>
@@ -25237,14 +26235,14 @@
       <w:lang w:val="en-US" w:eastAsia="zh-CN" w:bidi="ar"/>
     </w:rPr>
   </w:style>
-  <w:style w:type="character" w:default="1" w:styleId="4">
+  <w:style w:type="character" w:default="1" w:styleId="5">
     <w:name w:val="Default Paragraph Font"/>
     <w:semiHidden/>
     <w:unhideWhenUsed/>
     <w:qFormat/>
     <w:uiPriority w:val="1"/>
   </w:style>
-  <w:style w:type="table" w:default="1" w:styleId="3">
+  <w:style w:type="table" w:default="1" w:styleId="4">
     <w:name w:val="Normal Table"/>
     <w:semiHidden/>
     <w:unhideWhenUsed/>
@@ -25258,16 +26256,24 @@
       </w:tblCellMar>
     </w:tblPr>
   </w:style>
-  <w:style w:type="character" w:styleId="5">
+  <w:style w:type="paragraph" w:styleId="3">
+    <w:name w:val="toc 1"/>
+    <w:basedOn w:val="1"/>
+    <w:next w:val="1"/>
+    <w:semiHidden/>
+    <w:unhideWhenUsed/>
+    <w:uiPriority w:val="39"/>
+  </w:style>
+  <w:style w:type="character" w:styleId="6">
     <w:name w:val="Strong"/>
-    <w:basedOn w:val="4"/>
+    <w:basedOn w:val="5"/>
     <w:qFormat/>
     <w:uiPriority w:val="22"/>
     <w:rPr>
       <w:b/>
     </w:rPr>
   </w:style>
-  <w:style w:type="paragraph" w:styleId="6">
+  <w:style w:type="paragraph" w:styleId="7">
     <w:name w:val="List Paragraph"/>
     <w:basedOn w:val="1"/>
     <w:qFormat/>

</xml_diff>